<commit_message>
corrected a misreading of the AVCDL mapping spreadsheet that bled into the '262 changes
</commit_message>
<xml_diff>
--- a/source/reference_documents/secondary_documents/general/AVCDL Phase Requirement Product ISO 26262 Work Product Fulfillment Summary/AVCDL Phase Requirement Product ISO 26262 Work Product Fulfillment Summary.docx
+++ b/source/reference_documents/secondary_documents/general/AVCDL Phase Requirement Product ISO 26262 Work Product Fulfillment Summary/AVCDL Phase Requirement Product ISO 26262 Work Product Fulfillment Summary.docx
@@ -37,7 +37,7 @@
         <w:t xml:space="preserve">Version </w:t>
       </w:r>
       <w:r>
-        <w:t>1</w:t>
+        <w:t>2</w:t>
       </w:r>
     </w:p>
     <w:p>
@@ -54,7 +54,7 @@
         <w:rPr>
           <w:noProof/>
         </w:rPr>
-        <w:t>2/7/22 10:34 AM</w:t>
+        <w:t>2/7/22 1:06 PM</w:t>
       </w:r>
       <w:r>
         <w:fldChar w:fldCharType="end"/>
@@ -478,14 +478,20 @@
         <w:spacing w:after="240"/>
         <w:ind w:left="274" w:hanging="274"/>
       </w:pPr>
-      <w:hyperlink w:anchor="_E.2_General" w:history="1">
+      <w:hyperlink w:anchor="_5.4.2.3_effective_communication" w:history="1">
         <w:r>
           <w:rPr>
             <w:rStyle w:val="Hyperlink"/>
           </w:rPr>
-          <w:t>E.2 General</w:t>
+          <w:t>5.4.2.3</w:t>
         </w:r>
       </w:hyperlink>
+      <w:r>
+        <w:rPr>
+          <w:rStyle w:val="Hyperlink"/>
+        </w:rPr>
+        <w:t xml:space="preserve"> Safety culture – effective communication channels</w:t>
+      </w:r>
     </w:p>
     <w:p>
       <w:pPr>
@@ -643,8 +649,6 @@
       <w:pPr>
         <w:pStyle w:val="Heading1"/>
         <w:rPr>
-          <w:sz w:val="24"/>
-          <w:szCs w:val="24"/>
           <w:lang w:val="en-US"/>
         </w:rPr>
       </w:pPr>
@@ -659,40 +663,25 @@
           <w:lang w:val="en-US"/>
         </w:rPr>
         <w:lastRenderedPageBreak/>
-        <w:t xml:space="preserve">E.2 </w:t>
-      </w:r>
-      <w:r>
-        <w:rPr>
-          <w:spacing w:val="-1"/>
-          <w:lang w:val="en-US"/>
-        </w:rPr>
-        <w:t>G</w:t>
-      </w:r>
-      <w:r>
-        <w:rPr>
-          <w:lang w:val="en-US"/>
-        </w:rPr>
-        <w:t>ene</w:t>
-      </w:r>
-      <w:r>
-        <w:rPr>
-          <w:spacing w:val="-5"/>
-          <w:lang w:val="en-US"/>
-        </w:rPr>
-        <w:t>r</w:t>
-      </w:r>
-      <w:r>
-        <w:rPr>
-          <w:spacing w:val="-1"/>
-          <w:lang w:val="en-US"/>
-        </w:rPr>
-        <w:t>a</w:t>
-      </w:r>
-      <w:r>
-        <w:rPr>
-          <w:lang w:val="en-US"/>
-        </w:rPr>
-        <w:t>l</w:t>
+        <w:t>5.4.2 Safety culture</w:t>
+      </w:r>
+    </w:p>
+    <w:p>
+      <w:pPr>
+        <w:pStyle w:val="Heading2"/>
+        <w:rPr>
+          <w:sz w:val="24"/>
+          <w:szCs w:val="24"/>
+          <w:lang w:val="en-US"/>
+        </w:rPr>
+      </w:pPr>
+      <w:bookmarkStart w:id="9" w:name="_5.4.2.3_effective_communication"/>
+      <w:bookmarkEnd w:id="9"/>
+      <w:r>
+        <w:rPr>
+          <w:lang w:val="en-US"/>
+        </w:rPr>
+        <w:t>5.4.2.3 effective communication channels</w:t>
       </w:r>
     </w:p>
     <w:p>
@@ -729,21 +718,6 @@
     </w:p>
     <w:p>
       <w:pPr>
-        <w:spacing w:after="240"/>
-        <w:jc w:val="both"/>
-        <w:rPr>
-          <w:lang w:val="en-US"/>
-        </w:rPr>
-      </w:pPr>
-      <w:r>
-        <w:rPr>
-          <w:lang w:val="en-US"/>
-        </w:rPr>
-        <w:t>Information sharing</w:t>
-      </w:r>
-    </w:p>
-    <w:p>
-      <w:pPr>
         <w:pStyle w:val="Compact"/>
         <w:tabs>
           <w:tab w:val="left" w:pos="1350"/>
@@ -756,14 +730,14 @@
           <w:szCs w:val="22"/>
         </w:rPr>
       </w:pPr>
-      <w:bookmarkStart w:id="9" w:name="_15.3_Continuous_Activities"/>
-      <w:bookmarkStart w:id="10" w:name="X56e8e2d27350798c6229488eaaffdf9b8092717"/>
-      <w:bookmarkStart w:id="11" w:name="_Toc66955310"/>
-      <w:bookmarkStart w:id="12" w:name="X77b050fe39b1e8cc7c7a22841c7cc77d10ba2e3"/>
-      <w:bookmarkStart w:id="13" w:name="isosae-21434-risk-assessment-8"/>
+      <w:bookmarkStart w:id="10" w:name="_15.3_Continuous_Activities"/>
+      <w:bookmarkStart w:id="11" w:name="X56e8e2d27350798c6229488eaaffdf9b8092717"/>
+      <w:bookmarkStart w:id="12" w:name="_Toc66955310"/>
+      <w:bookmarkStart w:id="13" w:name="X77b050fe39b1e8cc7c7a22841c7cc77d10ba2e3"/>
+      <w:bookmarkStart w:id="14" w:name="isosae-21434-risk-assessment-8"/>
       <w:bookmarkEnd w:id="7"/>
       <w:bookmarkEnd w:id="8"/>
-      <w:bookmarkEnd w:id="9"/>
+      <w:bookmarkEnd w:id="10"/>
       <w:r>
         <w:br w:type="page"/>
       </w:r>
@@ -803,8 +777,8 @@
           <w:lang w:val="en-US"/>
         </w:rPr>
       </w:pPr>
-      <w:bookmarkStart w:id="14" w:name="_E.3.1_Functional_safety"/>
-      <w:bookmarkEnd w:id="14"/>
+      <w:bookmarkStart w:id="15" w:name="_E.3.1_Functional_safety"/>
+      <w:bookmarkEnd w:id="15"/>
       <w:r>
         <w:rPr>
           <w:lang w:val="en-US"/>
@@ -824,8 +798,8 @@
         <w:ind w:left="720" w:hanging="720"/>
         <w:jc w:val="both"/>
       </w:pPr>
-      <w:bookmarkStart w:id="15" w:name="_Distributed_Cybersecurity_Activitie"/>
-      <w:bookmarkEnd w:id="15"/>
+      <w:bookmarkStart w:id="16" w:name="_Distributed_Cybersecurity_Activitie"/>
+      <w:bookmarkEnd w:id="16"/>
       <w:r>
         <w:rPr>
           <w:color w:val="0070C0"/>
@@ -1016,8 +990,8 @@
           <w:lang w:val="en-US"/>
         </w:rPr>
       </w:pPr>
-      <w:bookmarkStart w:id="16" w:name="_E.3.2_Concept_phase"/>
-      <w:bookmarkEnd w:id="16"/>
+      <w:bookmarkStart w:id="17" w:name="_E.3.2_Concept_phase"/>
+      <w:bookmarkEnd w:id="17"/>
       <w:r>
         <w:rPr>
           <w:lang w:val="en-US"/>
@@ -1386,8 +1360,8 @@
           <w:lang w:val="en-US"/>
         </w:rPr>
       </w:pPr>
-      <w:bookmarkStart w:id="17" w:name="_E.3.3_Product_development"/>
-      <w:bookmarkEnd w:id="17"/>
+      <w:bookmarkStart w:id="18" w:name="_E.3.3_Product_development"/>
+      <w:bookmarkEnd w:id="18"/>
       <w:r>
         <w:rPr>
           <w:lang w:val="en-US"/>
@@ -1853,13 +1827,7 @@
         <w:rPr>
           <w:lang w:val="en-US"/>
         </w:rPr>
-        <w:t>harmonized</w:t>
-      </w:r>
-      <w:r>
-        <w:rPr>
-          <w:lang w:val="en-US"/>
-        </w:rPr>
-        <w:t xml:space="preserve"> </w:t>
+        <w:t xml:space="preserve">harmonized </w:t>
       </w:r>
       <w:r>
         <w:rPr>
@@ -2128,8 +2096,8 @@
           <w:lang w:val="en-US"/>
         </w:rPr>
       </w:pPr>
-      <w:bookmarkStart w:id="18" w:name="_E.3.4_Production_and"/>
-      <w:bookmarkEnd w:id="18"/>
+      <w:bookmarkStart w:id="19" w:name="_E.3.4_Production_and"/>
+      <w:bookmarkEnd w:id="19"/>
       <w:r>
         <w:rPr>
           <w:lang w:val="en-US"/>
@@ -2492,10 +2460,10 @@
         </w:rPr>
       </w:pPr>
     </w:p>
-    <w:bookmarkEnd w:id="10"/>
     <w:bookmarkEnd w:id="11"/>
     <w:bookmarkEnd w:id="12"/>
     <w:bookmarkEnd w:id="13"/>
+    <w:bookmarkEnd w:id="14"/>
     <w:p>
       <w:pPr>
         <w:pStyle w:val="Compact"/>

</xml_diff>